<commit_message>
agregada explicacion de gitignore
</commit_message>
<xml_diff>
--- a/cuaderno.docx
+++ b/cuaderno.docx
@@ -2462,9 +2462,345 @@
     <w:p>
       <w:pPr>
         <w:rPr>
-          <w:lang w:val="en-US"/>
-        </w:rPr>
-      </w:pPr>
+          <w:lang w:val="es-AR"/>
+        </w:rPr>
+      </w:pPr>
+      <w:r>
+        <w:rPr>
+          <w:lang w:val="es-AR"/>
+        </w:rPr>
+        <w:t>ARCHIVO .</w:t>
+      </w:r>
+      <w:proofErr w:type="spellStart"/>
+      <w:r>
+        <w:rPr>
+          <w:lang w:val="es-AR"/>
+        </w:rPr>
+        <w:t>gitignore</w:t>
+      </w:r>
+      <w:proofErr w:type="spellEnd"/>
+      <w:r>
+        <w:rPr>
+          <w:lang w:val="es-AR"/>
+        </w:rPr>
+        <w:t xml:space="preserve"> para evitar q aparezca la plaga de archivos en </w:t>
+      </w:r>
+      <w:proofErr w:type="spellStart"/>
+      <w:r>
+        <w:rPr>
+          <w:lang w:val="es-AR"/>
+        </w:rPr>
+        <w:t>git</w:t>
+      </w:r>
+      <w:proofErr w:type="spellEnd"/>
+      <w:r>
+        <w:rPr>
+          <w:lang w:val="es-AR"/>
+        </w:rPr>
+        <w:t xml:space="preserve"> status</w:t>
+      </w:r>
+    </w:p>
+    <w:p>
+      <w:pPr>
+        <w:spacing w:line="240" w:lineRule="auto"/>
+        <w:rPr>
+          <w:rFonts w:ascii="Times New Roman" w:eastAsia="Times New Roman" w:hAnsi="Times New Roman" w:cs="Times New Roman"/>
+          <w:sz w:val="24"/>
+          <w:szCs w:val="24"/>
+          <w:lang w:val="en-US"/>
+        </w:rPr>
+      </w:pPr>
+      <w:proofErr w:type="gramStart"/>
+      <w:r>
+        <w:rPr>
+          <w:rFonts w:ascii="Times New Roman" w:eastAsia="Times New Roman" w:hAnsi="Symbol" w:cs="Times New Roman"/>
+          <w:sz w:val="24"/>
+          <w:szCs w:val="24"/>
+          <w:lang w:val="en-US"/>
+        </w:rPr>
+        <w:t></w:t>
+      </w:r>
+      <w:r>
+        <w:rPr>
+          <w:rFonts w:ascii="Times New Roman" w:eastAsia="Times New Roman" w:hAnsi="Times New Roman" w:cs="Times New Roman"/>
+          <w:sz w:val="24"/>
+          <w:szCs w:val="24"/>
+          <w:lang w:val="en-US"/>
+        </w:rPr>
+        <w:t xml:space="preserve">  </w:t>
+      </w:r>
+      <w:r>
+        <w:rPr>
+          <w:rFonts w:ascii="Times New Roman" w:eastAsia="Times New Roman" w:hAnsi="Times New Roman" w:cs="Times New Roman"/>
+          <w:b/>
+          <w:bCs/>
+          <w:sz w:val="24"/>
+          <w:szCs w:val="24"/>
+          <w:lang w:val="en-US"/>
+        </w:rPr>
+        <w:t>Create</w:t>
+      </w:r>
+      <w:proofErr w:type="gramEnd"/>
+      <w:r>
+        <w:rPr>
+          <w:rFonts w:ascii="Times New Roman" w:eastAsia="Times New Roman" w:hAnsi="Times New Roman" w:cs="Times New Roman"/>
+          <w:sz w:val="24"/>
+          <w:szCs w:val="24"/>
+          <w:lang w:val="en-US"/>
+        </w:rPr>
+        <w:t xml:space="preserve"> the text </w:t>
+      </w:r>
+      <w:r>
+        <w:rPr>
+          <w:rFonts w:ascii="Times New Roman" w:eastAsia="Times New Roman" w:hAnsi="Times New Roman" w:cs="Times New Roman"/>
+          <w:b/>
+          <w:bCs/>
+          <w:sz w:val="24"/>
+          <w:szCs w:val="24"/>
+          <w:lang w:val="en-US"/>
+        </w:rPr>
+        <w:t>file gitignore</w:t>
+      </w:r>
+      <w:r>
+        <w:rPr>
+          <w:rFonts w:ascii="Times New Roman" w:eastAsia="Times New Roman" w:hAnsi="Times New Roman" w:cs="Times New Roman"/>
+          <w:sz w:val="24"/>
+          <w:szCs w:val="24"/>
+          <w:lang w:val="en-US"/>
+        </w:rPr>
+        <w:t>.txt.</w:t>
+      </w:r>
+    </w:p>
+    <w:p>
+      <w:pPr>
+        <w:spacing w:line="240" w:lineRule="auto"/>
+        <w:rPr>
+          <w:rFonts w:ascii="Times New Roman" w:eastAsia="Times New Roman" w:hAnsi="Times New Roman" w:cs="Times New Roman"/>
+          <w:sz w:val="24"/>
+          <w:szCs w:val="24"/>
+          <w:lang w:val="en-US"/>
+        </w:rPr>
+      </w:pPr>
+      <w:proofErr w:type="gramStart"/>
+      <w:r>
+        <w:rPr>
+          <w:rFonts w:ascii="Times New Roman" w:eastAsia="Times New Roman" w:hAnsi="Symbol" w:cs="Times New Roman"/>
+          <w:sz w:val="24"/>
+          <w:szCs w:val="24"/>
+          <w:lang w:val="en-US"/>
+        </w:rPr>
+        <w:t></w:t>
+      </w:r>
+      <w:r>
+        <w:rPr>
+          <w:rFonts w:ascii="Times New Roman" w:eastAsia="Times New Roman" w:hAnsi="Times New Roman" w:cs="Times New Roman"/>
+          <w:sz w:val="24"/>
+          <w:szCs w:val="24"/>
+          <w:lang w:val="en-US"/>
+        </w:rPr>
+        <w:t xml:space="preserve">  Open</w:t>
+      </w:r>
+      <w:proofErr w:type="gramEnd"/>
+      <w:r>
+        <w:rPr>
+          <w:rFonts w:ascii="Times New Roman" w:eastAsia="Times New Roman" w:hAnsi="Times New Roman" w:cs="Times New Roman"/>
+          <w:sz w:val="24"/>
+          <w:szCs w:val="24"/>
+          <w:lang w:val="en-US"/>
+        </w:rPr>
+        <w:t xml:space="preserve"> it in a text editor and </w:t>
+      </w:r>
+      <w:r>
+        <w:rPr>
+          <w:rFonts w:ascii="Times New Roman" w:eastAsia="Times New Roman" w:hAnsi="Times New Roman" w:cs="Times New Roman"/>
+          <w:b/>
+          <w:bCs/>
+          <w:sz w:val="24"/>
+          <w:szCs w:val="24"/>
+          <w:lang w:val="en-US"/>
+        </w:rPr>
+        <w:t>add</w:t>
+      </w:r>
+      <w:r>
+        <w:rPr>
+          <w:rFonts w:ascii="Times New Roman" w:eastAsia="Times New Roman" w:hAnsi="Times New Roman" w:cs="Times New Roman"/>
+          <w:sz w:val="24"/>
+          <w:szCs w:val="24"/>
+          <w:lang w:val="en-US"/>
+        </w:rPr>
+        <w:t xml:space="preserve"> your rules, then save and close.</w:t>
+      </w:r>
+    </w:p>
+    <w:p>
+      <w:pPr>
+        <w:spacing w:line="240" w:lineRule="auto"/>
+        <w:rPr>
+          <w:rFonts w:ascii="Times New Roman" w:eastAsia="Times New Roman" w:hAnsi="Times New Roman" w:cs="Times New Roman"/>
+          <w:sz w:val="24"/>
+          <w:szCs w:val="24"/>
+          <w:lang w:val="en-US"/>
+        </w:rPr>
+      </w:pPr>
+      <w:proofErr w:type="gramStart"/>
+      <w:r>
+        <w:rPr>
+          <w:rFonts w:ascii="Times New Roman" w:eastAsia="Times New Roman" w:hAnsi="Symbol" w:cs="Times New Roman"/>
+          <w:sz w:val="24"/>
+          <w:szCs w:val="24"/>
+          <w:lang w:val="en-US"/>
+        </w:rPr>
+        <w:t></w:t>
+      </w:r>
+      <w:r>
+        <w:rPr>
+          <w:rFonts w:ascii="Times New Roman" w:eastAsia="Times New Roman" w:hAnsi="Times New Roman" w:cs="Times New Roman"/>
+          <w:sz w:val="24"/>
+          <w:szCs w:val="24"/>
+          <w:lang w:val="en-US"/>
+        </w:rPr>
+        <w:t xml:space="preserve">  Hold</w:t>
+      </w:r>
+      <w:proofErr w:type="gramEnd"/>
+      <w:r>
+        <w:rPr>
+          <w:rFonts w:ascii="Times New Roman" w:eastAsia="Times New Roman" w:hAnsi="Times New Roman" w:cs="Times New Roman"/>
+          <w:sz w:val="24"/>
+          <w:szCs w:val="24"/>
+          <w:lang w:val="en-US"/>
+        </w:rPr>
+        <w:t xml:space="preserve"> SHIFT, right click the folder you're in, then select Open command </w:t>
+      </w:r>
+      <w:r>
+        <w:rPr>
+          <w:rFonts w:ascii="Times New Roman" w:eastAsia="Times New Roman" w:hAnsi="Times New Roman" w:cs="Times New Roman"/>
+          <w:b/>
+          <w:bCs/>
+          <w:sz w:val="24"/>
+          <w:szCs w:val="24"/>
+          <w:lang w:val="en-US"/>
+        </w:rPr>
+        <w:t>window</w:t>
+      </w:r>
+      <w:r>
+        <w:rPr>
+          <w:rFonts w:ascii="Times New Roman" w:eastAsia="Times New Roman" w:hAnsi="Times New Roman" w:cs="Times New Roman"/>
+          <w:sz w:val="24"/>
+          <w:szCs w:val="24"/>
+          <w:lang w:val="en-US"/>
+        </w:rPr>
+        <w:t xml:space="preserve"> here.</w:t>
+      </w:r>
+    </w:p>
+    <w:p>
+      <w:pPr>
+        <w:rPr>
+          <w:lang w:val="en-US"/>
+        </w:rPr>
+      </w:pPr>
+      <w:proofErr w:type="gramStart"/>
+      <w:r>
+        <w:rPr>
+          <w:rFonts w:ascii="Times New Roman" w:eastAsia="Times New Roman" w:hAnsi="Symbol" w:cs="Times New Roman"/>
+          <w:sz w:val="24"/>
+          <w:szCs w:val="24"/>
+          <w:lang w:val="en-US"/>
+        </w:rPr>
+        <w:t></w:t>
+      </w:r>
+      <w:r>
+        <w:rPr>
+          <w:rFonts w:ascii="Times New Roman" w:eastAsia="Times New Roman" w:hAnsi="Times New Roman" w:cs="Times New Roman"/>
+          <w:sz w:val="24"/>
+          <w:szCs w:val="24"/>
+          <w:lang w:val="en-US"/>
+        </w:rPr>
+        <w:t xml:space="preserve">  Then</w:t>
+      </w:r>
+      <w:proofErr w:type="gramEnd"/>
+      <w:r>
+        <w:rPr>
+          <w:rFonts w:ascii="Times New Roman" w:eastAsia="Times New Roman" w:hAnsi="Times New Roman" w:cs="Times New Roman"/>
+          <w:sz w:val="24"/>
+          <w:szCs w:val="24"/>
+          <w:lang w:val="en-US"/>
+        </w:rPr>
+        <w:t xml:space="preserve"> rename the </w:t>
+      </w:r>
+      <w:r>
+        <w:rPr>
+          <w:rFonts w:ascii="Times New Roman" w:eastAsia="Times New Roman" w:hAnsi="Times New Roman" w:cs="Times New Roman"/>
+          <w:b/>
+          <w:bCs/>
+          <w:sz w:val="24"/>
+          <w:szCs w:val="24"/>
+          <w:lang w:val="en-US"/>
+        </w:rPr>
+        <w:t>file</w:t>
+      </w:r>
+      <w:r>
+        <w:rPr>
+          <w:rFonts w:ascii="Times New Roman" w:eastAsia="Times New Roman" w:hAnsi="Times New Roman" w:cs="Times New Roman"/>
+          <w:sz w:val="24"/>
+          <w:szCs w:val="24"/>
+          <w:lang w:val="en-US"/>
+        </w:rPr>
+        <w:t xml:space="preserve"> in the command line, with </w:t>
+      </w:r>
+      <w:proofErr w:type="spellStart"/>
+      <w:r>
+        <w:rPr>
+          <w:rFonts w:ascii="Times New Roman" w:eastAsia="Times New Roman" w:hAnsi="Times New Roman" w:cs="Times New Roman"/>
+          <w:sz w:val="24"/>
+          <w:szCs w:val="24"/>
+          <w:lang w:val="en-US"/>
+        </w:rPr>
+        <w:t>ren</w:t>
+      </w:r>
+      <w:proofErr w:type="spellEnd"/>
+      <w:r>
+        <w:rPr>
+          <w:rFonts w:ascii="Times New Roman" w:eastAsia="Times New Roman" w:hAnsi="Times New Roman" w:cs="Times New Roman"/>
+          <w:sz w:val="24"/>
+          <w:szCs w:val="24"/>
+          <w:lang w:val="en-US"/>
+        </w:rPr>
+        <w:t xml:space="preserve"> </w:t>
+      </w:r>
+      <w:r>
+        <w:rPr>
+          <w:rFonts w:ascii="Times New Roman" w:eastAsia="Times New Roman" w:hAnsi="Times New Roman" w:cs="Times New Roman"/>
+          <w:b/>
+          <w:bCs/>
+          <w:sz w:val="24"/>
+          <w:szCs w:val="24"/>
+          <w:lang w:val="en-US"/>
+        </w:rPr>
+        <w:t>gitignore</w:t>
+      </w:r>
+      <w:r>
+        <w:rPr>
+          <w:rFonts w:ascii="Times New Roman" w:eastAsia="Times New Roman" w:hAnsi="Times New Roman" w:cs="Times New Roman"/>
+          <w:sz w:val="24"/>
+          <w:szCs w:val="24"/>
+          <w:lang w:val="en-US"/>
+        </w:rPr>
+        <w:t>.txt .</w:t>
+      </w:r>
+      <w:proofErr w:type="spellStart"/>
+      <w:r>
+        <w:rPr>
+          <w:rFonts w:ascii="Times New Roman" w:eastAsia="Times New Roman" w:hAnsi="Times New Roman" w:cs="Times New Roman"/>
+          <w:b/>
+          <w:bCs/>
+          <w:sz w:val="24"/>
+          <w:szCs w:val="24"/>
+          <w:lang w:val="en-US"/>
+        </w:rPr>
+        <w:t>gitignore</w:t>
+      </w:r>
+      <w:bookmarkStart w:id="0" w:name="_GoBack"/>
+      <w:bookmarkEnd w:id="0"/>
+      <w:proofErr w:type="spellEnd"/>
     </w:p>
     <w:p>
       <w:pPr>
@@ -2715,6 +3051,7 @@
     </w:p>
     <w:p>
       <w:r>
+        <w:lastRenderedPageBreak/>
         <w:t xml:space="preserve">Con este comando tratamos de levantar una tira de datos, este comando debería transformar bien una serie de datos con </w:t>
       </w:r>
       <w:proofErr w:type="spellStart"/>
@@ -2747,7 +3084,6 @@
     </w:p>
     <w:p>
       <w:r>
-        <w:lastRenderedPageBreak/>
         <w:t xml:space="preserve">Y luego tratar de obtener la misma tira usando el instrumento con </w:t>
       </w:r>
       <w:proofErr w:type="spellStart"/>
@@ -3122,312 +3458,878 @@
         <w:rPr>
           <w:lang w:val="en-US"/>
         </w:rPr>
+        <w:t xml:space="preserve">“Y specifies a normal waveform where one ASCII or binary data point is transmitted for each point in the waveform record. </w:t>
+      </w:r>
+    </w:p>
+    <w:p>
+      <w:pPr>
+        <w:rPr>
+          <w:lang w:val="en-US"/>
+        </w:rPr>
+      </w:pPr>
+      <w:r>
+        <w:rPr>
+          <w:lang w:val="en-US"/>
+        </w:rPr>
+        <w:t>For Y format, the time (absolute coordinate) of a point, relative to the trigger, can be calculated using the following formula. N ranges from 0 to 2499.</w:t>
+      </w:r>
+    </w:p>
+    <w:p>
+      <w:pPr>
+        <w:rPr>
+          <w:lang w:val="en-US"/>
+        </w:rPr>
+      </w:pPr>
+    </w:p>
+    <w:p>
+      <w:pPr>
+        <w:rPr>
+          <w:b/>
+          <w:lang w:val="en-US"/>
+        </w:rPr>
+      </w:pPr>
+      <w:proofErr w:type="spellStart"/>
+      <w:r>
+        <w:rPr>
+          <w:b/>
+          <w:lang w:val="en-US"/>
+        </w:rPr>
+        <w:t>Xn</w:t>
+      </w:r>
+      <w:proofErr w:type="spellEnd"/>
+      <w:r>
+        <w:rPr>
+          <w:b/>
+          <w:lang w:val="en-US"/>
+        </w:rPr>
+        <w:t xml:space="preserve"> = </w:t>
+      </w:r>
+      <w:proofErr w:type="spellStart"/>
+      <w:r>
+        <w:rPr>
+          <w:b/>
+          <w:lang w:val="en-US"/>
+        </w:rPr>
+        <w:t>XZEro</w:t>
+      </w:r>
+      <w:proofErr w:type="spellEnd"/>
+      <w:r>
+        <w:rPr>
+          <w:b/>
+          <w:lang w:val="en-US"/>
+        </w:rPr>
+        <w:t xml:space="preserve"> + </w:t>
+      </w:r>
+      <w:proofErr w:type="spellStart"/>
+      <w:r>
+        <w:rPr>
+          <w:b/>
+          <w:lang w:val="en-US"/>
+        </w:rPr>
+        <w:t>XINcr</w:t>
+      </w:r>
+      <w:proofErr w:type="spellEnd"/>
+      <w:r>
+        <w:rPr>
+          <w:b/>
+          <w:lang w:val="en-US"/>
+        </w:rPr>
+        <w:t xml:space="preserve"> (n -- </w:t>
+      </w:r>
+      <w:proofErr w:type="spellStart"/>
+      <w:r>
+        <w:rPr>
+          <w:b/>
+          <w:lang w:val="en-US"/>
+        </w:rPr>
+        <w:t>PT_OFf</w:t>
+      </w:r>
+      <w:proofErr w:type="spellEnd"/>
+      <w:r>
+        <w:rPr>
+          <w:b/>
+          <w:lang w:val="en-US"/>
+        </w:rPr>
+        <w:t>)</w:t>
+      </w:r>
+    </w:p>
+    <w:p>
+      <w:pPr>
+        <w:rPr>
+          <w:lang w:val="en-US"/>
+        </w:rPr>
+      </w:pPr>
+      <w:r>
+        <w:rPr>
+          <w:lang w:val="en-US"/>
+        </w:rPr>
+        <w:t>For Y format, the magnitude (usually voltage, relative to ground)</w:t>
+      </w:r>
+    </w:p>
+    <w:p>
+      <w:pPr>
+        <w:rPr>
+          <w:lang w:val="en-US"/>
+        </w:rPr>
+      </w:pPr>
+      <w:r>
+        <w:rPr>
+          <w:lang w:val="en-US"/>
+        </w:rPr>
+        <w:t>(</w:t>
+      </w:r>
+      <w:proofErr w:type="gramStart"/>
+      <w:r>
+        <w:rPr>
+          <w:lang w:val="en-US"/>
+        </w:rPr>
+        <w:t>absolute</w:t>
+      </w:r>
+      <w:proofErr w:type="gramEnd"/>
+      <w:r>
+        <w:rPr>
+          <w:lang w:val="en-US"/>
+        </w:rPr>
+        <w:t xml:space="preserve"> coordinate) of a point can be calculated:</w:t>
+      </w:r>
+    </w:p>
+    <w:p>
+      <w:pPr>
+        <w:rPr>
+          <w:lang w:val="en-US"/>
+        </w:rPr>
+      </w:pPr>
+    </w:p>
+    <w:p>
+      <w:pPr>
+        <w:rPr>
+          <w:lang w:val="en-US"/>
+        </w:rPr>
+      </w:pPr>
+      <w:r>
+        <w:rPr>
+          <w:lang w:val="en-US"/>
+        </w:rPr>
+        <w:t>For Y format, the magnitude (usually voltage, relative to ground)</w:t>
+      </w:r>
+    </w:p>
+    <w:p>
+      <w:pPr>
+        <w:rPr>
+          <w:lang w:val="en-US"/>
+        </w:rPr>
+      </w:pPr>
+      <w:r>
+        <w:rPr>
+          <w:lang w:val="en-US"/>
+        </w:rPr>
+        <w:t>(</w:t>
+      </w:r>
+      <w:proofErr w:type="gramStart"/>
+      <w:r>
+        <w:rPr>
+          <w:lang w:val="en-US"/>
+        </w:rPr>
+        <w:t>absolute</w:t>
+      </w:r>
+      <w:proofErr w:type="gramEnd"/>
+      <w:r>
+        <w:rPr>
+          <w:lang w:val="en-US"/>
+        </w:rPr>
+        <w:t xml:space="preserve"> coordinate) of a point can be calculated:</w:t>
+      </w:r>
+    </w:p>
+    <w:p>
+      <w:proofErr w:type="spellStart"/>
+      <w:r>
+        <w:rPr>
+          <w:b/>
+        </w:rPr>
+        <w:t>Yn</w:t>
+      </w:r>
+      <w:proofErr w:type="spellEnd"/>
+      <w:r>
+        <w:rPr>
+          <w:b/>
+        </w:rPr>
+        <w:t xml:space="preserve"> = </w:t>
+      </w:r>
+      <w:proofErr w:type="spellStart"/>
+      <w:r>
+        <w:rPr>
+          <w:b/>
+        </w:rPr>
+        <w:t>YZEro</w:t>
+      </w:r>
+      <w:proofErr w:type="spellEnd"/>
+      <w:r>
+        <w:rPr>
+          <w:b/>
+        </w:rPr>
+        <w:t xml:space="preserve"> + </w:t>
+      </w:r>
+      <w:proofErr w:type="spellStart"/>
+      <w:r>
+        <w:rPr>
+          <w:b/>
+        </w:rPr>
+        <w:t>YMUIty</w:t>
+      </w:r>
+      <w:proofErr w:type="spellEnd"/>
+      <w:r>
+        <w:rPr>
+          <w:b/>
+        </w:rPr>
+        <w:t xml:space="preserve"> (</w:t>
+      </w:r>
+      <w:proofErr w:type="spellStart"/>
+      <w:r>
+        <w:rPr>
+          <w:b/>
+        </w:rPr>
+        <w:t>yn</w:t>
+      </w:r>
+      <w:proofErr w:type="spellEnd"/>
+      <w:r>
+        <w:rPr>
+          <w:b/>
+        </w:rPr>
+        <w:t xml:space="preserve"> -- </w:t>
+      </w:r>
+      <w:proofErr w:type="spellStart"/>
+      <w:r>
+        <w:rPr>
+          <w:b/>
+        </w:rPr>
+        <w:t>YOFf</w:t>
+      </w:r>
+      <w:proofErr w:type="spellEnd"/>
+      <w:r>
+        <w:rPr>
+          <w:b/>
+        </w:rPr>
+        <w:t>)</w:t>
+      </w:r>
+      <w:r>
+        <w:t xml:space="preserve">”   </w:t>
+      </w:r>
+      <w:r>
+        <w:rPr>
+          <w:b/>
+        </w:rPr>
+        <w:t>(nos faltaron estos datos para la transformación)</w:t>
+      </w:r>
+    </w:p>
+    <w:p>
+      <w:pPr>
+        <w:rPr>
+          <w:b/>
+        </w:rPr>
+      </w:pPr>
+    </w:p>
+    <w:p>
+      <w:pPr>
+        <w:rPr>
+          <w:b/>
+          <w:lang w:val="en-US"/>
+        </w:rPr>
+      </w:pPr>
+      <w:proofErr w:type="spellStart"/>
+      <w:r>
+        <w:rPr>
+          <w:b/>
+          <w:lang w:val="en-US"/>
+        </w:rPr>
+        <w:t>XINcr</w:t>
+      </w:r>
+      <w:proofErr w:type="spellEnd"/>
+      <w:r>
+        <w:rPr>
+          <w:b/>
+          <w:lang w:val="en-US"/>
+        </w:rPr>
+        <w:t>:</w:t>
+      </w:r>
+    </w:p>
+    <w:p>
+      <w:pPr>
+        <w:rPr>
+          <w:lang w:val="en-US"/>
+        </w:rPr>
+      </w:pPr>
+      <w:r>
+        <w:rPr>
+          <w:lang w:val="en-US"/>
+        </w:rPr>
+        <w:t xml:space="preserve">The set form of this command specifies the interval (seconds per point for non-FFT, Hertz per point for FFT) between samples of the reference waveform specified by the </w:t>
+      </w:r>
+      <w:proofErr w:type="spellStart"/>
+      <w:r>
+        <w:rPr>
+          <w:lang w:val="en-US"/>
+        </w:rPr>
+        <w:t>DATa</w:t>
+      </w:r>
+      <w:proofErr w:type="gramStart"/>
+      <w:r>
+        <w:rPr>
+          <w:lang w:val="en-US"/>
+        </w:rPr>
+        <w:t>:DESTination</w:t>
+      </w:r>
+      <w:proofErr w:type="spellEnd"/>
+      <w:proofErr w:type="gramEnd"/>
+      <w:r>
+        <w:rPr>
+          <w:lang w:val="en-US"/>
+        </w:rPr>
+        <w:t xml:space="preserve"> command.</w:t>
+      </w:r>
+    </w:p>
+    <w:p>
+      <w:pPr>
+        <w:rPr>
+          <w:lang w:val="en-US"/>
+        </w:rPr>
+      </w:pPr>
+      <w:r>
+        <w:rPr>
+          <w:lang w:val="en-US"/>
+        </w:rPr>
+        <w:t>The oscilloscope uses this value to calculate the seconds/division or Hertz/division units shown in the status bar and cursor readouts when displaying a reference waveform.</w:t>
+      </w:r>
+    </w:p>
+    <w:p>
+      <w:pPr>
+        <w:rPr>
+          <w:b/>
+          <w:lang w:val="en-US"/>
+        </w:rPr>
+      </w:pPr>
+    </w:p>
+    <w:p>
+      <w:pPr>
+        <w:rPr>
+          <w:b/>
+          <w:lang w:val="en-US"/>
+        </w:rPr>
+      </w:pPr>
+      <w:proofErr w:type="spellStart"/>
+      <w:r>
+        <w:rPr>
+          <w:b/>
+          <w:lang w:val="en-US"/>
+        </w:rPr>
+        <w:t>XUNit</w:t>
+      </w:r>
+      <w:proofErr w:type="spellEnd"/>
+    </w:p>
+    <w:p>
+      <w:pPr>
+        <w:rPr>
+          <w:lang w:val="en-US"/>
+        </w:rPr>
+      </w:pPr>
+      <w:r>
+        <w:rPr>
+          <w:lang w:val="en-US"/>
+        </w:rPr>
+        <w:t xml:space="preserve">For all model and firmware combinations except the TDS200 series with a TDS2CMA communications module, the set form of this command specifies the horizontal units (”s” for seconds and “Hz” for Hertz) for the reference waveform specified by the </w:t>
+      </w:r>
+      <w:proofErr w:type="spellStart"/>
+      <w:r>
+        <w:rPr>
+          <w:lang w:val="en-US"/>
+        </w:rPr>
+        <w:t>DATa</w:t>
+      </w:r>
+      <w:proofErr w:type="gramStart"/>
+      <w:r>
+        <w:rPr>
+          <w:lang w:val="en-US"/>
+        </w:rPr>
+        <w:t>:DESTination</w:t>
+      </w:r>
+      <w:proofErr w:type="spellEnd"/>
+      <w:proofErr w:type="gramEnd"/>
+      <w:r>
+        <w:rPr>
+          <w:lang w:val="en-US"/>
+        </w:rPr>
+        <w:t xml:space="preserve"> command. Setting a reference waveform to Hz causes the oscilloscope to display the waveform as an FFT waveform.</w:t>
+      </w:r>
+    </w:p>
+    <w:p>
+      <w:pPr>
+        <w:rPr>
+          <w:b/>
+          <w:lang w:val="en-US"/>
+        </w:rPr>
+      </w:pPr>
+      <w:proofErr w:type="spellStart"/>
+      <w:r>
+        <w:rPr>
+          <w:b/>
+          <w:lang w:val="en-US"/>
+        </w:rPr>
+        <w:t>XZEro</w:t>
+      </w:r>
+      <w:proofErr w:type="spellEnd"/>
+      <w:r>
+        <w:rPr>
+          <w:b/>
+          <w:lang w:val="en-US"/>
+        </w:rPr>
+        <w:t xml:space="preserve"> </w:t>
+      </w:r>
+    </w:p>
+    <w:p>
+      <w:pPr>
+        <w:rPr>
+          <w:lang w:val="en-US"/>
+        </w:rPr>
+      </w:pPr>
+      <w:r>
+        <w:rPr>
+          <w:lang w:val="en-US"/>
+        </w:rPr>
+        <w:t xml:space="preserve">The set form of this command specifies the position, in </w:t>
+      </w:r>
+      <w:proofErr w:type="spellStart"/>
+      <w:r>
+        <w:rPr>
+          <w:lang w:val="en-US"/>
+        </w:rPr>
+        <w:t>XUNits</w:t>
+      </w:r>
+      <w:proofErr w:type="spellEnd"/>
+      <w:r>
+        <w:rPr>
+          <w:lang w:val="en-US"/>
+        </w:rPr>
+        <w:t xml:space="preserve">, of the first sample of the reference waveform specified by the </w:t>
+      </w:r>
+      <w:proofErr w:type="spellStart"/>
+      <w:r>
+        <w:rPr>
+          <w:lang w:val="en-US"/>
+        </w:rPr>
+        <w:t>DATa</w:t>
+      </w:r>
+      <w:proofErr w:type="gramStart"/>
+      <w:r>
+        <w:rPr>
+          <w:lang w:val="en-US"/>
+        </w:rPr>
+        <w:t>:DESTination</w:t>
+      </w:r>
+      <w:proofErr w:type="spellEnd"/>
+      <w:proofErr w:type="gramEnd"/>
+      <w:r>
+        <w:rPr>
+          <w:lang w:val="en-US"/>
+        </w:rPr>
+        <w:t xml:space="preserve"> command, relative to the trigger.</w:t>
+      </w:r>
+    </w:p>
+    <w:p>
+      <w:pPr>
+        <w:rPr>
+          <w:b/>
+          <w:lang w:val="en-US"/>
+        </w:rPr>
+      </w:pPr>
+    </w:p>
+    <w:p>
+      <w:pPr>
+        <w:rPr>
+          <w:lang w:val="en-US"/>
+        </w:rPr>
+      </w:pPr>
+      <w:proofErr w:type="spellStart"/>
+      <w:r>
+        <w:rPr>
+          <w:b/>
+          <w:lang w:val="en-US"/>
+        </w:rPr>
+        <w:t>YMUlt</w:t>
+      </w:r>
+      <w:proofErr w:type="spellEnd"/>
+      <w:r>
+        <w:rPr>
+          <w:b/>
+          <w:lang w:val="en-US"/>
+        </w:rPr>
+        <w:t xml:space="preserve"> </w:t>
+      </w:r>
+      <w:r>
+        <w:rPr>
+          <w:lang w:val="en-US"/>
+        </w:rPr>
+        <w:t xml:space="preserve">is a value, expressed in </w:t>
+      </w:r>
+      <w:proofErr w:type="spellStart"/>
+      <w:r>
+        <w:rPr>
+          <w:lang w:val="en-US"/>
+        </w:rPr>
+        <w:t>YUNits</w:t>
+      </w:r>
+      <w:proofErr w:type="spellEnd"/>
+      <w:r>
+        <w:rPr>
+          <w:lang w:val="en-US"/>
+        </w:rPr>
+        <w:t xml:space="preserve"> per digitizer level, used to convert waveform record values to </w:t>
+      </w:r>
+      <w:proofErr w:type="spellStart"/>
+      <w:r>
+        <w:rPr>
+          <w:lang w:val="en-US"/>
+        </w:rPr>
+        <w:t>YUNit</w:t>
+      </w:r>
+      <w:proofErr w:type="spellEnd"/>
+      <w:r>
+        <w:rPr>
+          <w:lang w:val="en-US"/>
+        </w:rPr>
+        <w:t xml:space="preserve"> values using the following formula (where dl is digitizer levels):</w:t>
+      </w:r>
+    </w:p>
+    <w:p>
+      <w:pPr>
+        <w:rPr>
+          <w:b/>
+          <w:lang w:val="en-US"/>
+        </w:rPr>
+      </w:pPr>
+      <w:proofErr w:type="spellStart"/>
+      <w:r>
+        <w:rPr>
+          <w:b/>
+          <w:lang w:val="en-US"/>
+        </w:rPr>
+        <w:t>value_in_YUNits</w:t>
+      </w:r>
+      <w:proofErr w:type="spellEnd"/>
+      <w:r>
+        <w:rPr>
+          <w:b/>
+          <w:lang w:val="en-US"/>
+        </w:rPr>
+        <w:t xml:space="preserve"> = ((</w:t>
+      </w:r>
+      <w:proofErr w:type="spellStart"/>
+      <w:r>
+        <w:rPr>
+          <w:b/>
+          <w:lang w:val="en-US"/>
+        </w:rPr>
+        <w:t>curve_in_dl</w:t>
+      </w:r>
+      <w:proofErr w:type="spellEnd"/>
+      <w:r>
+        <w:rPr>
+          <w:b/>
+          <w:lang w:val="en-US"/>
+        </w:rPr>
+        <w:t xml:space="preserve"> – </w:t>
+      </w:r>
+      <w:proofErr w:type="spellStart"/>
+      <w:r>
+        <w:rPr>
+          <w:b/>
+          <w:lang w:val="en-US"/>
+        </w:rPr>
+        <w:t>YOFF_in_dl</w:t>
+      </w:r>
+      <w:proofErr w:type="spellEnd"/>
+      <w:r>
+        <w:rPr>
+          <w:b/>
+          <w:lang w:val="en-US"/>
+        </w:rPr>
+        <w:t xml:space="preserve">) * </w:t>
+      </w:r>
+      <w:proofErr w:type="spellStart"/>
+      <w:r>
+        <w:rPr>
+          <w:b/>
+          <w:lang w:val="en-US"/>
+        </w:rPr>
+        <w:t>YMUlt</w:t>
+      </w:r>
+      <w:proofErr w:type="spellEnd"/>
+      <w:r>
+        <w:rPr>
+          <w:b/>
+          <w:lang w:val="en-US"/>
+        </w:rPr>
+        <w:t xml:space="preserve">) + </w:t>
+      </w:r>
+      <w:proofErr w:type="spellStart"/>
+      <w:r>
+        <w:rPr>
+          <w:b/>
+          <w:lang w:val="en-US"/>
+        </w:rPr>
+        <w:t>YZERO_in_YUNits</w:t>
+      </w:r>
+      <w:proofErr w:type="spellEnd"/>
+    </w:p>
+    <w:p>
+      <w:pPr>
+        <w:rPr>
+          <w:lang w:val="en-US"/>
+        </w:rPr>
+      </w:pPr>
+      <w:r>
+        <w:rPr>
+          <w:lang w:val="en-US"/>
+        </w:rPr>
+        <w:t xml:space="preserve">The set form of this command sets the vertical scale factor of the reference waveform specified by the </w:t>
+      </w:r>
+      <w:proofErr w:type="spellStart"/>
+      <w:r>
+        <w:rPr>
+          <w:lang w:val="en-US"/>
+        </w:rPr>
+        <w:t>DATa</w:t>
+      </w:r>
+      <w:proofErr w:type="gramStart"/>
+      <w:r>
+        <w:rPr>
+          <w:lang w:val="en-US"/>
+        </w:rPr>
+        <w:t>:DESTination</w:t>
+      </w:r>
+      <w:proofErr w:type="spellEnd"/>
+      <w:proofErr w:type="gramEnd"/>
+      <w:r>
+        <w:rPr>
+          <w:lang w:val="en-US"/>
+        </w:rPr>
+        <w:t xml:space="preserve"> command, expressed in </w:t>
+      </w:r>
+      <w:proofErr w:type="spellStart"/>
+      <w:r>
+        <w:rPr>
+          <w:lang w:val="en-US"/>
+        </w:rPr>
+        <w:t>YUNits</w:t>
+      </w:r>
+      <w:proofErr w:type="spellEnd"/>
+      <w:r>
+        <w:rPr>
+          <w:lang w:val="en-US"/>
+        </w:rPr>
+        <w:t xml:space="preserve"> per digitizing level.</w:t>
+      </w:r>
+    </w:p>
+    <w:p>
+      <w:pPr>
+        <w:rPr>
+          <w:lang w:val="en-US"/>
+        </w:rPr>
+      </w:pPr>
+    </w:p>
+    <w:p>
+      <w:pPr>
+        <w:rPr>
+          <w:lang w:val="en-US"/>
+        </w:rPr>
+      </w:pPr>
+      <w:proofErr w:type="spellStart"/>
+      <w:r>
+        <w:rPr>
+          <w:b/>
+          <w:lang w:val="en-US"/>
+        </w:rPr>
+        <w:t>YOFf</w:t>
+      </w:r>
+      <w:proofErr w:type="spellEnd"/>
+      <w:r>
+        <w:rPr>
+          <w:b/>
+          <w:lang w:val="en-US"/>
+        </w:rPr>
+        <w:t xml:space="preserve"> </w:t>
+      </w:r>
+      <w:r>
+        <w:rPr>
+          <w:lang w:val="en-US"/>
+        </w:rPr>
+        <w:t xml:space="preserve">is a value, expressed in digitizer levels, used to convert waveform record values to </w:t>
+      </w:r>
+      <w:proofErr w:type="spellStart"/>
+      <w:r>
+        <w:rPr>
+          <w:lang w:val="en-US"/>
+        </w:rPr>
+        <w:t>YUNit</w:t>
+      </w:r>
+      <w:proofErr w:type="spellEnd"/>
+      <w:r>
+        <w:rPr>
+          <w:lang w:val="en-US"/>
+        </w:rPr>
+        <w:t xml:space="preserve"> values using the following formula (where dl is digitizer levels):</w:t>
+      </w:r>
+    </w:p>
+    <w:p>
+      <w:pPr>
+        <w:rPr>
+          <w:b/>
+          <w:lang w:val="en-US"/>
+        </w:rPr>
+      </w:pPr>
+      <w:proofErr w:type="spellStart"/>
+      <w:r>
+        <w:rPr>
+          <w:b/>
+          <w:lang w:val="en-US"/>
+        </w:rPr>
+        <w:t>value_in_YUNits</w:t>
+      </w:r>
+      <w:proofErr w:type="spellEnd"/>
+      <w:r>
+        <w:rPr>
+          <w:b/>
+          <w:lang w:val="en-US"/>
+        </w:rPr>
+        <w:t xml:space="preserve"> = ((</w:t>
+      </w:r>
+      <w:proofErr w:type="spellStart"/>
+      <w:r>
+        <w:rPr>
+          <w:b/>
+          <w:lang w:val="en-US"/>
+        </w:rPr>
+        <w:t>curve_in_dl</w:t>
+      </w:r>
+      <w:proofErr w:type="spellEnd"/>
+      <w:r>
+        <w:rPr>
+          <w:b/>
+          <w:lang w:val="en-US"/>
+        </w:rPr>
+        <w:t xml:space="preserve"> – </w:t>
+      </w:r>
+      <w:proofErr w:type="spellStart"/>
+      <w:r>
+        <w:rPr>
+          <w:b/>
+          <w:lang w:val="en-US"/>
+        </w:rPr>
+        <w:t>YOFF_in_dl</w:t>
+      </w:r>
+      <w:proofErr w:type="spellEnd"/>
+      <w:r>
+        <w:rPr>
+          <w:b/>
+          <w:lang w:val="en-US"/>
+        </w:rPr>
+        <w:t xml:space="preserve">) * </w:t>
+      </w:r>
+      <w:proofErr w:type="spellStart"/>
+      <w:r>
+        <w:rPr>
+          <w:b/>
+          <w:lang w:val="en-US"/>
+        </w:rPr>
+        <w:t>YMUlt</w:t>
+      </w:r>
+      <w:proofErr w:type="spellEnd"/>
+      <w:r>
+        <w:rPr>
+          <w:b/>
+          <w:lang w:val="en-US"/>
+        </w:rPr>
+        <w:t xml:space="preserve">) + </w:t>
+      </w:r>
+      <w:proofErr w:type="spellStart"/>
+      <w:r>
+        <w:rPr>
+          <w:b/>
+          <w:lang w:val="en-US"/>
+        </w:rPr>
+        <w:t>YZERO_in_YUNits</w:t>
+      </w:r>
+      <w:proofErr w:type="spellEnd"/>
+    </w:p>
+    <w:p>
+      <w:pPr>
+        <w:rPr>
+          <w:lang w:val="en-US"/>
+        </w:rPr>
+      </w:pPr>
+      <w:r>
+        <w:rPr>
+          <w:lang w:val="en-US"/>
+        </w:rPr>
+        <w:t xml:space="preserve">The set form of this command stores a value for the reference waveform specified by the </w:t>
+      </w:r>
+      <w:proofErr w:type="spellStart"/>
+      <w:r>
+        <w:rPr>
+          <w:lang w:val="en-US"/>
+        </w:rPr>
+        <w:t>DATa</w:t>
+      </w:r>
+      <w:proofErr w:type="gramStart"/>
+      <w:r>
+        <w:rPr>
+          <w:lang w:val="en-US"/>
+        </w:rPr>
+        <w:t>:DESTination</w:t>
+      </w:r>
+      <w:proofErr w:type="spellEnd"/>
+      <w:proofErr w:type="gramEnd"/>
+      <w:r>
+        <w:rPr>
+          <w:lang w:val="en-US"/>
+        </w:rPr>
+        <w:t xml:space="preserve"> command. This value does not affect how the oscilloscope displays the waveform, but does affect the cursor readouts.</w:t>
+      </w:r>
+    </w:p>
+    <w:p>
+      <w:pPr>
+        <w:rPr>
+          <w:lang w:val="en-US"/>
+        </w:rPr>
+      </w:pPr>
+    </w:p>
+    <w:p>
+      <w:pPr>
+        <w:rPr>
+          <w:b/>
+          <w:lang w:val="en-US"/>
+        </w:rPr>
+      </w:pPr>
+      <w:proofErr w:type="spellStart"/>
+      <w:r>
+        <w:rPr>
+          <w:b/>
+          <w:lang w:val="en-US"/>
+        </w:rPr>
+        <w:t>YUNit</w:t>
+      </w:r>
+      <w:proofErr w:type="spellEnd"/>
+    </w:p>
+    <w:p>
+      <w:pPr>
+        <w:rPr>
+          <w:lang w:val="en-US"/>
+        </w:rPr>
+      </w:pPr>
+      <w:r>
+        <w:rPr>
+          <w:lang w:val="en-US"/>
+        </w:rPr>
         <w:lastRenderedPageBreak/>
-        <w:t xml:space="preserve">“Y specifies a normal waveform where one ASCII or binary data point is transmitted for each point in the waveform record. </w:t>
-      </w:r>
-    </w:p>
-    <w:p>
-      <w:pPr>
-        <w:rPr>
-          <w:lang w:val="en-US"/>
-        </w:rPr>
-      </w:pPr>
-      <w:r>
-        <w:rPr>
-          <w:lang w:val="en-US"/>
-        </w:rPr>
-        <w:t>For Y format, the time (absolute coordinate) of a point, relative to the trigger, can be calculated using the following formula. N ranges from 0 to 2499.</w:t>
-      </w:r>
-    </w:p>
-    <w:p>
-      <w:pPr>
-        <w:rPr>
-          <w:lang w:val="en-US"/>
-        </w:rPr>
-      </w:pPr>
-    </w:p>
-    <w:p>
-      <w:pPr>
-        <w:rPr>
-          <w:b/>
-          <w:lang w:val="en-US"/>
-        </w:rPr>
-      </w:pPr>
-      <w:proofErr w:type="spellStart"/>
-      <w:r>
-        <w:rPr>
-          <w:b/>
-          <w:lang w:val="en-US"/>
-        </w:rPr>
-        <w:t>Xn</w:t>
-      </w:r>
-      <w:proofErr w:type="spellEnd"/>
-      <w:r>
-        <w:rPr>
-          <w:b/>
-          <w:lang w:val="en-US"/>
-        </w:rPr>
-        <w:t xml:space="preserve"> = </w:t>
-      </w:r>
-      <w:proofErr w:type="spellStart"/>
-      <w:r>
-        <w:rPr>
-          <w:b/>
-          <w:lang w:val="en-US"/>
-        </w:rPr>
-        <w:t>XZEro</w:t>
-      </w:r>
-      <w:proofErr w:type="spellEnd"/>
-      <w:r>
-        <w:rPr>
-          <w:b/>
-          <w:lang w:val="en-US"/>
-        </w:rPr>
-        <w:t xml:space="preserve"> + </w:t>
-      </w:r>
-      <w:proofErr w:type="spellStart"/>
-      <w:r>
-        <w:rPr>
-          <w:b/>
-          <w:lang w:val="en-US"/>
-        </w:rPr>
-        <w:t>XINcr</w:t>
-      </w:r>
-      <w:proofErr w:type="spellEnd"/>
-      <w:r>
-        <w:rPr>
-          <w:b/>
-          <w:lang w:val="en-US"/>
-        </w:rPr>
-        <w:t xml:space="preserve"> (n -- </w:t>
-      </w:r>
-      <w:proofErr w:type="spellStart"/>
-      <w:r>
-        <w:rPr>
-          <w:b/>
-          <w:lang w:val="en-US"/>
-        </w:rPr>
-        <w:t>PT_OFf</w:t>
-      </w:r>
-      <w:proofErr w:type="spellEnd"/>
-      <w:r>
-        <w:rPr>
-          <w:b/>
-          <w:lang w:val="en-US"/>
-        </w:rPr>
-        <w:t>)</w:t>
-      </w:r>
-    </w:p>
-    <w:p>
-      <w:pPr>
-        <w:rPr>
-          <w:lang w:val="en-US"/>
-        </w:rPr>
-      </w:pPr>
-      <w:r>
-        <w:rPr>
-          <w:lang w:val="en-US"/>
-        </w:rPr>
-        <w:t>For Y format, the magnitude (usually voltage, relative to ground)</w:t>
-      </w:r>
-    </w:p>
-    <w:p>
-      <w:pPr>
-        <w:rPr>
-          <w:lang w:val="en-US"/>
-        </w:rPr>
-      </w:pPr>
-      <w:r>
-        <w:rPr>
-          <w:lang w:val="en-US"/>
-        </w:rPr>
-        <w:t>(</w:t>
-      </w:r>
-      <w:proofErr w:type="gramStart"/>
-      <w:r>
-        <w:rPr>
-          <w:lang w:val="en-US"/>
-        </w:rPr>
-        <w:t>absolute</w:t>
-      </w:r>
-      <w:proofErr w:type="gramEnd"/>
-      <w:r>
-        <w:rPr>
-          <w:lang w:val="en-US"/>
-        </w:rPr>
-        <w:t xml:space="preserve"> coordinate) of a point can be calculated:</w:t>
-      </w:r>
-    </w:p>
-    <w:p>
-      <w:pPr>
-        <w:rPr>
-          <w:lang w:val="en-US"/>
-        </w:rPr>
-      </w:pPr>
-    </w:p>
-    <w:p>
-      <w:pPr>
-        <w:rPr>
-          <w:lang w:val="en-US"/>
-        </w:rPr>
-      </w:pPr>
-      <w:r>
-        <w:rPr>
-          <w:lang w:val="en-US"/>
-        </w:rPr>
-        <w:t>For Y format, the magnitude (usually voltage, relative to ground)</w:t>
-      </w:r>
-    </w:p>
-    <w:p>
-      <w:pPr>
-        <w:rPr>
-          <w:lang w:val="en-US"/>
-        </w:rPr>
-      </w:pPr>
-      <w:r>
-        <w:rPr>
-          <w:lang w:val="en-US"/>
-        </w:rPr>
-        <w:t>(</w:t>
-      </w:r>
-      <w:proofErr w:type="gramStart"/>
-      <w:r>
-        <w:rPr>
-          <w:lang w:val="en-US"/>
-        </w:rPr>
-        <w:t>absolute</w:t>
-      </w:r>
-      <w:proofErr w:type="gramEnd"/>
-      <w:r>
-        <w:rPr>
-          <w:lang w:val="en-US"/>
-        </w:rPr>
-        <w:t xml:space="preserve"> coordinate) of a point can be calculated:</w:t>
-      </w:r>
-    </w:p>
-    <w:p>
-      <w:proofErr w:type="spellStart"/>
-      <w:r>
-        <w:rPr>
-          <w:b/>
-        </w:rPr>
-        <w:t>Yn</w:t>
-      </w:r>
-      <w:proofErr w:type="spellEnd"/>
-      <w:r>
-        <w:rPr>
-          <w:b/>
-        </w:rPr>
-        <w:t xml:space="preserve"> = </w:t>
-      </w:r>
-      <w:proofErr w:type="spellStart"/>
-      <w:r>
-        <w:rPr>
-          <w:b/>
-        </w:rPr>
-        <w:t>YZEro</w:t>
-      </w:r>
-      <w:proofErr w:type="spellEnd"/>
-      <w:r>
-        <w:rPr>
-          <w:b/>
-        </w:rPr>
-        <w:t xml:space="preserve"> + </w:t>
-      </w:r>
-      <w:proofErr w:type="spellStart"/>
-      <w:r>
-        <w:rPr>
-          <w:b/>
-        </w:rPr>
-        <w:t>YMUIty</w:t>
-      </w:r>
-      <w:proofErr w:type="spellEnd"/>
-      <w:r>
-        <w:rPr>
-          <w:b/>
-        </w:rPr>
-        <w:t xml:space="preserve"> (</w:t>
-      </w:r>
-      <w:proofErr w:type="spellStart"/>
-      <w:r>
-        <w:rPr>
-          <w:b/>
-        </w:rPr>
-        <w:t>yn</w:t>
-      </w:r>
-      <w:proofErr w:type="spellEnd"/>
-      <w:r>
-        <w:rPr>
-          <w:b/>
-        </w:rPr>
-        <w:t xml:space="preserve"> -- </w:t>
-      </w:r>
-      <w:proofErr w:type="spellStart"/>
-      <w:r>
-        <w:rPr>
-          <w:b/>
-        </w:rPr>
-        <w:t>YOFf</w:t>
-      </w:r>
-      <w:proofErr w:type="spellEnd"/>
-      <w:r>
-        <w:rPr>
-          <w:b/>
-        </w:rPr>
-        <w:t>)</w:t>
-      </w:r>
-      <w:r>
-        <w:t xml:space="preserve">”   </w:t>
-      </w:r>
-      <w:r>
-        <w:rPr>
-          <w:b/>
-        </w:rPr>
-        <w:t>(nos faltaron estos datos para la transformación)</w:t>
-      </w:r>
-    </w:p>
-    <w:p>
-      <w:pPr>
-        <w:rPr>
-          <w:b/>
-        </w:rPr>
-      </w:pPr>
-    </w:p>
-    <w:p>
-      <w:pPr>
-        <w:rPr>
-          <w:b/>
-          <w:lang w:val="en-US"/>
-        </w:rPr>
-      </w:pPr>
-      <w:proofErr w:type="spellStart"/>
-      <w:r>
-        <w:rPr>
-          <w:b/>
-          <w:lang w:val="en-US"/>
-        </w:rPr>
-        <w:t>XINcr</w:t>
-      </w:r>
-      <w:proofErr w:type="spellEnd"/>
-      <w:r>
-        <w:rPr>
-          <w:b/>
-          <w:lang w:val="en-US"/>
-        </w:rPr>
-        <w:t>:</w:t>
-      </w:r>
-    </w:p>
-    <w:p>
-      <w:pPr>
-        <w:rPr>
-          <w:lang w:val="en-US"/>
-        </w:rPr>
-      </w:pPr>
-      <w:r>
-        <w:rPr>
-          <w:lang w:val="en-US"/>
-        </w:rPr>
-        <w:t xml:space="preserve">The set form of this command specifies the interval (seconds per point for non-FFT, Hertz per point for FFT) between samples of the reference waveform specified by the </w:t>
+        <w:t xml:space="preserve">For all model and firmware combinations except the TDS200 series with a TDS2CMA communications module or a TDS2MM measurement module, the set form of this command sets the vertical units for the reference waveform specified by </w:t>
       </w:r>
       <w:proofErr w:type="spellStart"/>
       <w:r>
@@ -3449,572 +4351,6 @@
         <w:rPr>
           <w:lang w:val="en-US"/>
         </w:rPr>
-        <w:t xml:space="preserve"> command.</w:t>
-      </w:r>
-    </w:p>
-    <w:p>
-      <w:pPr>
-        <w:rPr>
-          <w:lang w:val="en-US"/>
-        </w:rPr>
-      </w:pPr>
-      <w:r>
-        <w:rPr>
-          <w:lang w:val="en-US"/>
-        </w:rPr>
-        <w:t>The oscilloscope uses this value to calculate the seconds/division or Hertz/division units shown in the status bar and cursor readouts when displaying a reference waveform.</w:t>
-      </w:r>
-    </w:p>
-    <w:p>
-      <w:pPr>
-        <w:rPr>
-          <w:b/>
-          <w:lang w:val="en-US"/>
-        </w:rPr>
-      </w:pPr>
-    </w:p>
-    <w:p>
-      <w:pPr>
-        <w:rPr>
-          <w:b/>
-          <w:lang w:val="en-US"/>
-        </w:rPr>
-      </w:pPr>
-      <w:proofErr w:type="spellStart"/>
-      <w:r>
-        <w:rPr>
-          <w:b/>
-          <w:lang w:val="en-US"/>
-        </w:rPr>
-        <w:t>XUNit</w:t>
-      </w:r>
-      <w:proofErr w:type="spellEnd"/>
-    </w:p>
-    <w:p>
-      <w:pPr>
-        <w:rPr>
-          <w:lang w:val="en-US"/>
-        </w:rPr>
-      </w:pPr>
-      <w:r>
-        <w:rPr>
-          <w:lang w:val="en-US"/>
-        </w:rPr>
-        <w:t xml:space="preserve">For all model and firmware combinations except the TDS200 series with a TDS2CMA communications module, the set form of this command specifies the horizontal units (”s” for seconds and “Hz” for Hertz) for the reference waveform specified by the </w:t>
-      </w:r>
-      <w:proofErr w:type="spellStart"/>
-      <w:r>
-        <w:rPr>
-          <w:lang w:val="en-US"/>
-        </w:rPr>
-        <w:t>DATa</w:t>
-      </w:r>
-      <w:proofErr w:type="gramStart"/>
-      <w:r>
-        <w:rPr>
-          <w:lang w:val="en-US"/>
-        </w:rPr>
-        <w:t>:DESTination</w:t>
-      </w:r>
-      <w:proofErr w:type="spellEnd"/>
-      <w:proofErr w:type="gramEnd"/>
-      <w:r>
-        <w:rPr>
-          <w:lang w:val="en-US"/>
-        </w:rPr>
-        <w:t xml:space="preserve"> command. Setting a reference waveform to Hz causes the oscilloscope to display the waveform as an FFT waveform.</w:t>
-      </w:r>
-    </w:p>
-    <w:p>
-      <w:pPr>
-        <w:rPr>
-          <w:b/>
-          <w:lang w:val="en-US"/>
-        </w:rPr>
-      </w:pPr>
-      <w:proofErr w:type="spellStart"/>
-      <w:r>
-        <w:rPr>
-          <w:b/>
-          <w:lang w:val="en-US"/>
-        </w:rPr>
-        <w:t>XZEro</w:t>
-      </w:r>
-      <w:proofErr w:type="spellEnd"/>
-      <w:r>
-        <w:rPr>
-          <w:b/>
-          <w:lang w:val="en-US"/>
-        </w:rPr>
-        <w:t xml:space="preserve"> </w:t>
-      </w:r>
-    </w:p>
-    <w:p>
-      <w:pPr>
-        <w:rPr>
-          <w:lang w:val="en-US"/>
-        </w:rPr>
-      </w:pPr>
-      <w:r>
-        <w:rPr>
-          <w:lang w:val="en-US"/>
-        </w:rPr>
-        <w:t xml:space="preserve">The set form of this command specifies the position, in </w:t>
-      </w:r>
-      <w:proofErr w:type="spellStart"/>
-      <w:r>
-        <w:rPr>
-          <w:lang w:val="en-US"/>
-        </w:rPr>
-        <w:t>XUNits</w:t>
-      </w:r>
-      <w:proofErr w:type="spellEnd"/>
-      <w:r>
-        <w:rPr>
-          <w:lang w:val="en-US"/>
-        </w:rPr>
-        <w:t xml:space="preserve">, of the first sample of the reference waveform specified by the </w:t>
-      </w:r>
-      <w:proofErr w:type="spellStart"/>
-      <w:r>
-        <w:rPr>
-          <w:lang w:val="en-US"/>
-        </w:rPr>
-        <w:t>DATa</w:t>
-      </w:r>
-      <w:proofErr w:type="gramStart"/>
-      <w:r>
-        <w:rPr>
-          <w:lang w:val="en-US"/>
-        </w:rPr>
-        <w:t>:DESTination</w:t>
-      </w:r>
-      <w:proofErr w:type="spellEnd"/>
-      <w:proofErr w:type="gramEnd"/>
-      <w:r>
-        <w:rPr>
-          <w:lang w:val="en-US"/>
-        </w:rPr>
-        <w:t xml:space="preserve"> command, relative to the trigger.</w:t>
-      </w:r>
-    </w:p>
-    <w:p>
-      <w:pPr>
-        <w:rPr>
-          <w:b/>
-          <w:lang w:val="en-US"/>
-        </w:rPr>
-      </w:pPr>
-    </w:p>
-    <w:p>
-      <w:pPr>
-        <w:rPr>
-          <w:lang w:val="en-US"/>
-        </w:rPr>
-      </w:pPr>
-      <w:proofErr w:type="spellStart"/>
-      <w:r>
-        <w:rPr>
-          <w:b/>
-          <w:lang w:val="en-US"/>
-        </w:rPr>
-        <w:t>YMUlt</w:t>
-      </w:r>
-      <w:proofErr w:type="spellEnd"/>
-      <w:r>
-        <w:rPr>
-          <w:b/>
-          <w:lang w:val="en-US"/>
-        </w:rPr>
-        <w:t xml:space="preserve"> </w:t>
-      </w:r>
-      <w:r>
-        <w:rPr>
-          <w:lang w:val="en-US"/>
-        </w:rPr>
-        <w:t xml:space="preserve">is a value, expressed in </w:t>
-      </w:r>
-      <w:proofErr w:type="spellStart"/>
-      <w:r>
-        <w:rPr>
-          <w:lang w:val="en-US"/>
-        </w:rPr>
-        <w:t>YUNits</w:t>
-      </w:r>
-      <w:proofErr w:type="spellEnd"/>
-      <w:r>
-        <w:rPr>
-          <w:lang w:val="en-US"/>
-        </w:rPr>
-        <w:t xml:space="preserve"> per digitizer level, used to convert waveform record values to </w:t>
-      </w:r>
-      <w:proofErr w:type="spellStart"/>
-      <w:r>
-        <w:rPr>
-          <w:lang w:val="en-US"/>
-        </w:rPr>
-        <w:t>YUNit</w:t>
-      </w:r>
-      <w:proofErr w:type="spellEnd"/>
-      <w:r>
-        <w:rPr>
-          <w:lang w:val="en-US"/>
-        </w:rPr>
-        <w:t xml:space="preserve"> values using the following formula (where dl is digitizer levels):</w:t>
-      </w:r>
-    </w:p>
-    <w:p>
-      <w:pPr>
-        <w:rPr>
-          <w:b/>
-          <w:lang w:val="en-US"/>
-        </w:rPr>
-      </w:pPr>
-      <w:proofErr w:type="spellStart"/>
-      <w:r>
-        <w:rPr>
-          <w:b/>
-          <w:lang w:val="en-US"/>
-        </w:rPr>
-        <w:t>value_in_YUNits</w:t>
-      </w:r>
-      <w:proofErr w:type="spellEnd"/>
-      <w:r>
-        <w:rPr>
-          <w:b/>
-          <w:lang w:val="en-US"/>
-        </w:rPr>
-        <w:t xml:space="preserve"> = ((</w:t>
-      </w:r>
-      <w:proofErr w:type="spellStart"/>
-      <w:r>
-        <w:rPr>
-          <w:b/>
-          <w:lang w:val="en-US"/>
-        </w:rPr>
-        <w:t>curve_in_dl</w:t>
-      </w:r>
-      <w:proofErr w:type="spellEnd"/>
-      <w:r>
-        <w:rPr>
-          <w:b/>
-          <w:lang w:val="en-US"/>
-        </w:rPr>
-        <w:t xml:space="preserve"> – </w:t>
-      </w:r>
-      <w:proofErr w:type="spellStart"/>
-      <w:r>
-        <w:rPr>
-          <w:b/>
-          <w:lang w:val="en-US"/>
-        </w:rPr>
-        <w:t>YOFF_in_dl</w:t>
-      </w:r>
-      <w:proofErr w:type="spellEnd"/>
-      <w:r>
-        <w:rPr>
-          <w:b/>
-          <w:lang w:val="en-US"/>
-        </w:rPr>
-        <w:t xml:space="preserve">) * </w:t>
-      </w:r>
-      <w:proofErr w:type="spellStart"/>
-      <w:r>
-        <w:rPr>
-          <w:b/>
-          <w:lang w:val="en-US"/>
-        </w:rPr>
-        <w:t>YMUlt</w:t>
-      </w:r>
-      <w:proofErr w:type="spellEnd"/>
-      <w:r>
-        <w:rPr>
-          <w:b/>
-          <w:lang w:val="en-US"/>
-        </w:rPr>
-        <w:t xml:space="preserve">) + </w:t>
-      </w:r>
-      <w:proofErr w:type="spellStart"/>
-      <w:r>
-        <w:rPr>
-          <w:b/>
-          <w:lang w:val="en-US"/>
-        </w:rPr>
-        <w:t>YZERO_in_YUNits</w:t>
-      </w:r>
-      <w:proofErr w:type="spellEnd"/>
-    </w:p>
-    <w:p>
-      <w:pPr>
-        <w:rPr>
-          <w:lang w:val="en-US"/>
-        </w:rPr>
-      </w:pPr>
-      <w:r>
-        <w:rPr>
-          <w:lang w:val="en-US"/>
-        </w:rPr>
-        <w:t xml:space="preserve">The set form of this command sets the vertical scale factor of the reference waveform specified by the </w:t>
-      </w:r>
-      <w:proofErr w:type="spellStart"/>
-      <w:r>
-        <w:rPr>
-          <w:lang w:val="en-US"/>
-        </w:rPr>
-        <w:t>DATa</w:t>
-      </w:r>
-      <w:proofErr w:type="gramStart"/>
-      <w:r>
-        <w:rPr>
-          <w:lang w:val="en-US"/>
-        </w:rPr>
-        <w:t>:DESTination</w:t>
-      </w:r>
-      <w:proofErr w:type="spellEnd"/>
-      <w:proofErr w:type="gramEnd"/>
-      <w:r>
-        <w:rPr>
-          <w:lang w:val="en-US"/>
-        </w:rPr>
-        <w:t xml:space="preserve"> command, expressed in </w:t>
-      </w:r>
-      <w:proofErr w:type="spellStart"/>
-      <w:r>
-        <w:rPr>
-          <w:lang w:val="en-US"/>
-        </w:rPr>
-        <w:t>YUNits</w:t>
-      </w:r>
-      <w:proofErr w:type="spellEnd"/>
-      <w:r>
-        <w:rPr>
-          <w:lang w:val="en-US"/>
-        </w:rPr>
-        <w:t xml:space="preserve"> per digitizing level.</w:t>
-      </w:r>
-    </w:p>
-    <w:p>
-      <w:pPr>
-        <w:rPr>
-          <w:lang w:val="en-US"/>
-        </w:rPr>
-      </w:pPr>
-    </w:p>
-    <w:p>
-      <w:pPr>
-        <w:rPr>
-          <w:lang w:val="en-US"/>
-        </w:rPr>
-      </w:pPr>
-      <w:proofErr w:type="spellStart"/>
-      <w:r>
-        <w:rPr>
-          <w:b/>
-          <w:lang w:val="en-US"/>
-        </w:rPr>
-        <w:t>YOFf</w:t>
-      </w:r>
-      <w:proofErr w:type="spellEnd"/>
-      <w:r>
-        <w:rPr>
-          <w:b/>
-          <w:lang w:val="en-US"/>
-        </w:rPr>
-        <w:t xml:space="preserve"> </w:t>
-      </w:r>
-      <w:r>
-        <w:rPr>
-          <w:lang w:val="en-US"/>
-        </w:rPr>
-        <w:t xml:space="preserve">is a value, expressed in digitizer levels, used to convert waveform record values to </w:t>
-      </w:r>
-      <w:proofErr w:type="spellStart"/>
-      <w:r>
-        <w:rPr>
-          <w:lang w:val="en-US"/>
-        </w:rPr>
-        <w:t>YUNit</w:t>
-      </w:r>
-      <w:proofErr w:type="spellEnd"/>
-      <w:r>
-        <w:rPr>
-          <w:lang w:val="en-US"/>
-        </w:rPr>
-        <w:t xml:space="preserve"> values using the following formula (where dl is digitizer levels):</w:t>
-      </w:r>
-    </w:p>
-    <w:p>
-      <w:pPr>
-        <w:rPr>
-          <w:b/>
-          <w:lang w:val="en-US"/>
-        </w:rPr>
-      </w:pPr>
-      <w:proofErr w:type="spellStart"/>
-      <w:r>
-        <w:rPr>
-          <w:b/>
-          <w:lang w:val="en-US"/>
-        </w:rPr>
-        <w:t>value_in_YUNits</w:t>
-      </w:r>
-      <w:proofErr w:type="spellEnd"/>
-      <w:r>
-        <w:rPr>
-          <w:b/>
-          <w:lang w:val="en-US"/>
-        </w:rPr>
-        <w:t xml:space="preserve"> = ((</w:t>
-      </w:r>
-      <w:proofErr w:type="spellStart"/>
-      <w:r>
-        <w:rPr>
-          <w:b/>
-          <w:lang w:val="en-US"/>
-        </w:rPr>
-        <w:t>curve_in_dl</w:t>
-      </w:r>
-      <w:proofErr w:type="spellEnd"/>
-      <w:r>
-        <w:rPr>
-          <w:b/>
-          <w:lang w:val="en-US"/>
-        </w:rPr>
-        <w:t xml:space="preserve"> – </w:t>
-      </w:r>
-      <w:proofErr w:type="spellStart"/>
-      <w:r>
-        <w:rPr>
-          <w:b/>
-          <w:lang w:val="en-US"/>
-        </w:rPr>
-        <w:t>YOFF_in_dl</w:t>
-      </w:r>
-      <w:proofErr w:type="spellEnd"/>
-      <w:r>
-        <w:rPr>
-          <w:b/>
-          <w:lang w:val="en-US"/>
-        </w:rPr>
-        <w:t xml:space="preserve">) * </w:t>
-      </w:r>
-      <w:proofErr w:type="spellStart"/>
-      <w:r>
-        <w:rPr>
-          <w:b/>
-          <w:lang w:val="en-US"/>
-        </w:rPr>
-        <w:t>YMUlt</w:t>
-      </w:r>
-      <w:proofErr w:type="spellEnd"/>
-      <w:r>
-        <w:rPr>
-          <w:b/>
-          <w:lang w:val="en-US"/>
-        </w:rPr>
-        <w:t xml:space="preserve">) + </w:t>
-      </w:r>
-      <w:proofErr w:type="spellStart"/>
-      <w:r>
-        <w:rPr>
-          <w:b/>
-          <w:lang w:val="en-US"/>
-        </w:rPr>
-        <w:t>YZERO_in_YUNits</w:t>
-      </w:r>
-      <w:proofErr w:type="spellEnd"/>
-    </w:p>
-    <w:p>
-      <w:pPr>
-        <w:rPr>
-          <w:lang w:val="en-US"/>
-        </w:rPr>
-      </w:pPr>
-      <w:r>
-        <w:rPr>
-          <w:lang w:val="en-US"/>
-        </w:rPr>
-        <w:t xml:space="preserve">The set form of this command stores a value for the reference waveform specified by the </w:t>
-      </w:r>
-      <w:proofErr w:type="spellStart"/>
-      <w:r>
-        <w:rPr>
-          <w:lang w:val="en-US"/>
-        </w:rPr>
-        <w:t>DATa</w:t>
-      </w:r>
-      <w:proofErr w:type="gramStart"/>
-      <w:r>
-        <w:rPr>
-          <w:lang w:val="en-US"/>
-        </w:rPr>
-        <w:t>:DESTination</w:t>
-      </w:r>
-      <w:proofErr w:type="spellEnd"/>
-      <w:proofErr w:type="gramEnd"/>
-      <w:r>
-        <w:rPr>
-          <w:lang w:val="en-US"/>
-        </w:rPr>
-        <w:t xml:space="preserve"> command. This value does not affect how the oscilloscope displays the waveform, but does affect the cursor readouts.</w:t>
-      </w:r>
-    </w:p>
-    <w:p>
-      <w:pPr>
-        <w:rPr>
-          <w:lang w:val="en-US"/>
-        </w:rPr>
-      </w:pPr>
-    </w:p>
-    <w:p>
-      <w:pPr>
-        <w:rPr>
-          <w:b/>
-          <w:lang w:val="en-US"/>
-        </w:rPr>
-      </w:pPr>
-      <w:proofErr w:type="spellStart"/>
-      <w:r>
-        <w:rPr>
-          <w:b/>
-          <w:lang w:val="en-US"/>
-        </w:rPr>
-        <w:t>YUNit</w:t>
-      </w:r>
-      <w:proofErr w:type="spellEnd"/>
-    </w:p>
-    <w:p>
-      <w:pPr>
-        <w:rPr>
-          <w:lang w:val="en-US"/>
-        </w:rPr>
-      </w:pPr>
-      <w:r>
-        <w:rPr>
-          <w:lang w:val="en-US"/>
-        </w:rPr>
-        <w:t xml:space="preserve">For all model and firmware combinations except the TDS200 series with a TDS2CMA communications module or a TDS2MM measurement module, the set form of this command sets the vertical units for the reference waveform specified by </w:t>
-      </w:r>
-      <w:proofErr w:type="spellStart"/>
-      <w:r>
-        <w:rPr>
-          <w:lang w:val="en-US"/>
-        </w:rPr>
-        <w:t>DATa</w:t>
-      </w:r>
-      <w:proofErr w:type="gramStart"/>
-      <w:r>
-        <w:rPr>
-          <w:lang w:val="en-US"/>
-        </w:rPr>
-        <w:t>:DESTination</w:t>
-      </w:r>
-      <w:proofErr w:type="spellEnd"/>
-      <w:proofErr w:type="gramEnd"/>
-      <w:r>
-        <w:rPr>
-          <w:lang w:val="en-US"/>
-        </w:rPr>
         <w:t>.</w:t>
       </w:r>
     </w:p>
@@ -4038,7 +4374,6 @@
           <w:b/>
           <w:lang w:val="en-US"/>
         </w:rPr>
-        <w:lastRenderedPageBreak/>
         <w:t>YZEro</w:t>
       </w:r>
       <w:proofErr w:type="spellEnd"/>
@@ -4607,7 +4942,6 @@
     <w:p>
       <w:proofErr w:type="gramStart"/>
       <w:r>
-        <w:lastRenderedPageBreak/>
         <w:t>luego</w:t>
       </w:r>
       <w:proofErr w:type="gramEnd"/>
@@ -5470,7 +5804,6 @@
         <w:rPr>
           <w:lang w:val="en-US"/>
         </w:rPr>
-        <w:lastRenderedPageBreak/>
         <w:tab/>
       </w:r>
       <w:r>
@@ -6678,6 +7011,7 @@
     <w:p>
       <w:proofErr w:type="gramStart"/>
       <w:r>
+        <w:lastRenderedPageBreak/>
         <w:t>al</w:t>
       </w:r>
       <w:proofErr w:type="gramEnd"/>
@@ -6788,7 +7122,6 @@
         <w:rPr>
           <w:lang w:val="en-US"/>
         </w:rPr>
-        <w:lastRenderedPageBreak/>
         <w:t>Example:</w:t>
       </w:r>
     </w:p>
@@ -8706,7 +9039,6 @@
         <w:rPr>
           <w:lang w:val="en-US"/>
         </w:rPr>
-        <w:lastRenderedPageBreak/>
         <w:t xml:space="preserve">    </w:t>
       </w:r>
       <w:proofErr w:type="spellStart"/>
@@ -9531,6 +9863,7 @@
           <w:szCs w:val="24"/>
           <w:lang w:val="en-US"/>
         </w:rPr>
+        <w:lastRenderedPageBreak/>
         <w:t>def</w:t>
       </w:r>
       <w:proofErr w:type="spellEnd"/>
@@ -9687,7 +10020,6 @@
           <w:szCs w:val="24"/>
           <w:lang w:val="en-US"/>
         </w:rPr>
-        <w:lastRenderedPageBreak/>
         <w:t>return</w:t>
       </w:r>
       <w:proofErr w:type="gramEnd"/>
@@ -10846,6 +11178,7 @@
           <w:szCs w:val="24"/>
           <w:lang w:val="en-US"/>
         </w:rPr>
+        <w:lastRenderedPageBreak/>
         <w:t>return</w:t>
       </w:r>
       <w:proofErr w:type="gramEnd"/>
@@ -11038,7 +11371,6 @@
                 <w:szCs w:val="24"/>
                 <w:lang w:val="en-US"/>
               </w:rPr>
-              <w:lastRenderedPageBreak/>
               <w:t>return</w:t>
             </w:r>
             <w:proofErr w:type="gramEnd"/>
@@ -12577,6 +12909,7 @@
         <w:rPr>
           <w:lang w:val="en-US"/>
         </w:rPr>
+        <w:lastRenderedPageBreak/>
         <w:t>ejemplo</w:t>
       </w:r>
       <w:proofErr w:type="spellEnd"/>
@@ -13146,6 +13479,7 @@
     <w:p>
       <w:proofErr w:type="gramStart"/>
       <w:r>
+        <w:lastRenderedPageBreak/>
         <w:t>que</w:t>
       </w:r>
       <w:proofErr w:type="gramEnd"/>
@@ -13174,7 +13508,6 @@
     <w:p/>
     <w:p>
       <w:r>
-        <w:lastRenderedPageBreak/>
         <w:t xml:space="preserve">La </w:t>
       </w:r>
       <w:r>
@@ -13436,8 +13769,8 @@
       </w:r>
     </w:p>
     <w:p>
-      <w:bookmarkStart w:id="0" w:name="__DdeLink__1963_1999411000"/>
-      <w:bookmarkEnd w:id="0"/>
+      <w:bookmarkStart w:id="1" w:name="__DdeLink__1963_1999411000"/>
+      <w:bookmarkEnd w:id="1"/>
       <w:proofErr w:type="gramStart"/>
       <w:r>
         <w:t>esto</w:t>
@@ -13787,6 +14120,7 @@
           <w:iCs/>
           <w:color w:val="404040"/>
         </w:rPr>
+        <w:lastRenderedPageBreak/>
         <w:t>sd</w:t>
       </w:r>
       <w:r>
@@ -13976,7 +14310,6 @@
           <w:color w:val="404040"/>
           <w:lang w:val="en-US"/>
         </w:rPr>
-        <w:lastRenderedPageBreak/>
         <w:t>myrecording</w:t>
       </w:r>
       <w:proofErr w:type="spellEnd"/>
@@ -15268,6 +15601,7 @@
         <w:rPr>
           <w:color w:val="404040"/>
         </w:rPr>
+        <w:lastRenderedPageBreak/>
         <w:t>habria</w:t>
       </w:r>
       <w:proofErr w:type="spellEnd"/>
@@ -15309,7 +15643,6 @@
         <w:rPr>
           <w:color w:val="404040"/>
         </w:rPr>
-        <w:lastRenderedPageBreak/>
         <w:t>rate</w:t>
       </w:r>
       <w:proofErr w:type="spellEnd"/>
@@ -18050,6 +18383,7 @@
           <w:color w:val="404040"/>
           <w:lang w:val="es-AR"/>
         </w:rPr>
+        <w:lastRenderedPageBreak/>
         <w:t>diseñar</w:t>
       </w:r>
       <w:proofErr w:type="gramEnd"/>
@@ -18060,8 +18394,6 @@
         </w:rPr>
         <w:t xml:space="preserve"> un experimento q permite decidir si un osciloscopio y la placa de audio trabajan en simultaneo o no con los canales.</w:t>
       </w:r>
-      <w:bookmarkStart w:id="1" w:name="_GoBack"/>
-      <w:bookmarkEnd w:id="1"/>
     </w:p>
     <w:sectPr>
       <w:pgSz w:w="11906" w:h="16838"/>

</xml_diff>